<commit_message>
added scripts, fixed some details etc
</commit_message>
<xml_diff>
--- a/Web Application for Claimy/Resources/v1_Text_for_Webapp.docx
+++ b/Web Application for Claimy/Resources/v1_Text_for_Webapp.docx
@@ -9,13 +9,25 @@
           <w:lang w:val="en-US"/>
         </w:rPr>
       </w:pPr>
-      <w:bookmarkStart w:id="0" w:name="_GoBack"/>
-      <w:bookmarkEnd w:id="0"/>
       <w:r>
         <w:rPr>
           <w:lang w:val="en-US"/>
         </w:rPr>
-        <w:t>Text for Webapp (Front-end)</w:t>
+        <w:t xml:space="preserve">Text for </w:t>
+      </w:r>
+      <w:proofErr w:type="spellStart"/>
+      <w:r>
+        <w:rPr>
+          <w:lang w:val="en-US"/>
+        </w:rPr>
+        <w:t>Webapp</w:t>
+      </w:r>
+      <w:proofErr w:type="spellEnd"/>
+      <w:r>
+        <w:rPr>
+          <w:lang w:val="en-US"/>
+        </w:rPr>
+        <w:t xml:space="preserve"> (Front-end)</w:t>
       </w:r>
     </w:p>
     <w:p>
@@ -30,12 +42,21 @@
           <w:szCs w:val="24"/>
         </w:rPr>
       </w:pPr>
-      <w:r>
-        <w:rPr>
-          <w:sz w:val="24"/>
-          <w:szCs w:val="24"/>
-        </w:rPr>
-        <w:t xml:space="preserve">Claimy klager effektivt på dine vegne som forbruger til virksomheder, når du har været uretfærdigt behandlet. Vores jurister og programmører har </w:t>
+      <w:proofErr w:type="spellStart"/>
+      <w:r>
+        <w:rPr>
+          <w:sz w:val="24"/>
+          <w:szCs w:val="24"/>
+        </w:rPr>
+        <w:t>Claimy</w:t>
+      </w:r>
+      <w:proofErr w:type="spellEnd"/>
+      <w:r>
+        <w:rPr>
+          <w:sz w:val="24"/>
+          <w:szCs w:val="24"/>
+        </w:rPr>
+        <w:t xml:space="preserve"> klager effektivt på dine vegne som forbruger til virksomheder, når du har været uretfærdigt behandlet. Vores jurister og programmører har </w:t>
       </w:r>
       <w:r>
         <w:rPr>
@@ -117,7 +138,55 @@
           <w:sz w:val="24"/>
           <w:szCs w:val="24"/>
         </w:rPr>
-        <w:t xml:space="preserve"> Det er helt gratis at få vores hjælp, såfremt vi ikke vinder en sag. I alle de sager, som vi vinder, der opkræver vi kun et mindre beløb per sag. Det er altså efter ”No cure, no pay”-modellen. </w:t>
+        <w:t xml:space="preserve"> Det er helt gratis at få vores hjælp, </w:t>
+      </w:r>
+      <w:proofErr w:type="gramStart"/>
+      <w:r>
+        <w:rPr>
+          <w:sz w:val="24"/>
+          <w:szCs w:val="24"/>
+        </w:rPr>
+        <w:t>såfremt</w:t>
+      </w:r>
+      <w:proofErr w:type="gramEnd"/>
+      <w:r>
+        <w:rPr>
+          <w:sz w:val="24"/>
+          <w:szCs w:val="24"/>
+        </w:rPr>
+        <w:t xml:space="preserve"> vi ikke vinder en sag. I alle de sager, som vi vinder, der opkræver vi kun et mindre beløb per sag. Det er altså efter ”No </w:t>
+      </w:r>
+      <w:proofErr w:type="spellStart"/>
+      <w:r>
+        <w:rPr>
+          <w:sz w:val="24"/>
+          <w:szCs w:val="24"/>
+        </w:rPr>
+        <w:t>cure</w:t>
+      </w:r>
+      <w:proofErr w:type="spellEnd"/>
+      <w:r>
+        <w:rPr>
+          <w:sz w:val="24"/>
+          <w:szCs w:val="24"/>
+        </w:rPr>
+        <w:t xml:space="preserve">, no </w:t>
+      </w:r>
+      <w:proofErr w:type="spellStart"/>
+      <w:r>
+        <w:rPr>
+          <w:sz w:val="24"/>
+          <w:szCs w:val="24"/>
+        </w:rPr>
+        <w:t>pay”-modellen</w:t>
+      </w:r>
+      <w:proofErr w:type="spellEnd"/>
+      <w:r>
+        <w:rPr>
+          <w:sz w:val="24"/>
+          <w:szCs w:val="24"/>
+        </w:rPr>
+        <w:t xml:space="preserve">. </w:t>
       </w:r>
     </w:p>
     <w:p>
@@ -145,12 +214,21 @@
           <w:szCs w:val="24"/>
         </w:rPr>
       </w:pPr>
-      <w:r>
-        <w:rPr>
-          <w:sz w:val="24"/>
-          <w:szCs w:val="24"/>
-        </w:rPr>
-        <w:t>Claimy er enkelt, effektivt og simpelt.</w:t>
+      <w:proofErr w:type="spellStart"/>
+      <w:r>
+        <w:rPr>
+          <w:sz w:val="24"/>
+          <w:szCs w:val="24"/>
+        </w:rPr>
+        <w:t>Claimy</w:t>
+      </w:r>
+      <w:proofErr w:type="spellEnd"/>
+      <w:r>
+        <w:rPr>
+          <w:sz w:val="24"/>
+          <w:szCs w:val="24"/>
+        </w:rPr>
+        <w:t xml:space="preserve"> er enkelt, effektivt og simpelt.</w:t>
       </w:r>
     </w:p>
     <w:p>
@@ -187,6 +265,7 @@
           <w:szCs w:val="24"/>
         </w:rPr>
       </w:pPr>
+      <w:proofErr w:type="spellStart"/>
       <w:r>
         <w:rPr>
           <w:sz w:val="24"/>
@@ -194,6 +273,7 @@
         </w:rPr>
         <w:t>Claimy</w:t>
       </w:r>
+      <w:proofErr w:type="spellEnd"/>
       <w:r>
         <w:rPr>
           <w:sz w:val="24"/>
@@ -239,16 +319,16 @@
         <mc:AlternateContent>
           <mc:Choice Requires="wpg">
             <w:drawing>
-              <wp:anchor distT="0" distB="0" distL="114300" distR="114300" simplePos="0" relativeHeight="251677696" behindDoc="0" locked="0" layoutInCell="1" allowOverlap="1" wp14:anchorId="4E2EB963" wp14:editId="718AE33A">
+              <wp:anchor distT="0" distB="0" distL="114300" distR="114300" simplePos="0" relativeHeight="251677696" behindDoc="0" locked="0" layoutInCell="1" allowOverlap="1" wp14:anchorId="4E2EB963" wp14:editId="07BEF630">
                 <wp:simplePos x="0" y="0"/>
                 <wp:positionH relativeFrom="column">
-                  <wp:posOffset>84524</wp:posOffset>
+                  <wp:posOffset>85725</wp:posOffset>
                 </wp:positionH>
                 <wp:positionV relativeFrom="paragraph">
-                  <wp:posOffset>151600</wp:posOffset>
+                  <wp:posOffset>158750</wp:posOffset>
                 </wp:positionV>
                 <wp:extent cx="5245736" cy="2937238"/>
-                <wp:effectExtent l="0" t="63500" r="0" b="0"/>
+                <wp:effectExtent l="0" t="76200" r="0" b="0"/>
                 <wp:wrapNone/>
                 <wp:docPr id="9" name="Group 2"/>
                 <wp:cNvGraphicFramePr/>
@@ -622,7 +702,20 @@
                                   <w:szCs w:val="26"/>
                                   <w:lang w:val="en-GB"/>
                                 </w:rPr>
-                                <w:t>Sigurd Bergstrøm</w:t>
+                                <w:t>Sigurd Bergstrø</w:t>
+                              </w:r>
+                              <w:bookmarkStart w:id="0" w:name="_GoBack"/>
+                              <w:bookmarkEnd w:id="0"/>
+                              <w:r>
+                                <w:rPr>
+                                  <w:rFonts w:ascii="Helvetica Neue Thin" w:eastAsia="Helvetica Neue Thin" w:hAnsi="Helvetica Neue Thin"/>
+                                  <w:color w:val="000000" w:themeColor="text1"/>
+                                  <w:kern w:val="24"/>
+                                  <w:sz w:val="26"/>
+                                  <w:szCs w:val="26"/>
+                                  <w:lang w:val="en-GB"/>
+                                </w:rPr>
+                                <w:t>m</w:t>
                               </w:r>
                             </w:p>
                             <w:p>
@@ -686,8 +779,8 @@
                         <wps:cNvSpPr txBox="1"/>
                         <wps:spPr>
                           <a:xfrm>
-                            <a:off x="2736523" y="2199337"/>
-                            <a:ext cx="2367915" cy="2223537"/>
+                            <a:off x="2736523" y="2198247"/>
+                            <a:ext cx="2649983" cy="2223537"/>
                           </a:xfrm>
                           <a:prstGeom prst="rect">
                             <a:avLst/>
@@ -752,7 +845,7 @@
           </mc:Choice>
           <mc:Fallback>
             <w:pict>
-              <v:group w14:anchorId="0232B829" id="Group 2" o:spid="_x0000_s1026" style="position:absolute;margin-left:6.65pt;margin-top:11.95pt;width:413.05pt;height:231.3pt;z-index:251677696;mso-width-relative:margin;mso-height-relative:margin" coordsize="109871,61537" o:gfxdata="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">
+              <v:group w14:anchorId="4E2EB963" id="Group 2" o:spid="_x0000_s1026" style="position:absolute;margin-left:6.75pt;margin-top:12.5pt;width:413.05pt;height:231.3pt;z-index:251677696;mso-width-relative:margin;mso-height-relative:margin" coordsize="109871,61537" o:gfxdata="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